<commit_message>
Use case document updated By Gurpreet Gill
</commit_message>
<xml_diff>
--- a/src/hotel/test/Hotel Booking System Use Case User Acceptance Test and Test Scripts.docx
+++ b/src/hotel/test/Hotel Booking System Use Case User Acceptance Test and Test Scripts.docx
@@ -1022,7 +1022,10 @@
               <w:jc w:val="center"/>
             </w:pPr>
             <w:r>
-              <w:t>Yes</w:t>
+              <w:t>Y</w:t>
+            </w:r>
+            <w:r>
+              <w:t>ES</w:t>
             </w:r>
           </w:p>
         </w:tc>
@@ -1035,6 +1038,9 @@
               <w:pStyle w:val="RowHeadings"/>
               <w:spacing w:before="80" w:after="80"/>
             </w:pPr>
+            <w:r>
+              <w:t>NO</w:t>
+            </w:r>
           </w:p>
         </w:tc>
       </w:tr>
@@ -1155,7 +1161,10 @@
               <w:jc w:val="center"/>
             </w:pPr>
             <w:r>
-              <w:t>Yes</w:t>
+              <w:t>Y</w:t>
+            </w:r>
+            <w:r>
+              <w:t>ES</w:t>
             </w:r>
           </w:p>
         </w:tc>
@@ -1168,6 +1177,9 @@
               <w:pStyle w:val="RowHeadings"/>
               <w:spacing w:before="80" w:after="80"/>
             </w:pPr>
+            <w:r>
+              <w:t>NO</w:t>
+            </w:r>
           </w:p>
         </w:tc>
       </w:tr>
@@ -1206,10 +1218,25 @@
                 <w:ilvl w:val="0"/>
                 <w:numId w:val="0"/>
               </w:numPr>
-              <w:rPr>
-                <w:sz w:val="24"/>
-              </w:rPr>
-            </w:pPr>
+              <w:tabs>
+                <w:tab w:val="left" w:pos="3195"/>
+              </w:tabs>
+              <w:rPr>
+                <w:sz w:val="24"/>
+              </w:rPr>
+            </w:pPr>
+            <w:r>
+              <w:rPr>
+                <w:sz w:val="24"/>
+              </w:rPr>
+              <w:t>Add other services.</w:t>
+            </w:r>
+            <w:r>
+              <w:rPr>
+                <w:sz w:val="24"/>
+              </w:rPr>
+              <w:tab/>
+            </w:r>
           </w:p>
         </w:tc>
         <w:tc>
@@ -1219,10 +1246,38 @@
           <w:p>
             <w:pPr>
               <w:pStyle w:val="bp"/>
-              <w:rPr>
-                <w:sz w:val="24"/>
-              </w:rPr>
-            </w:pPr>
+              <w:numPr>
+                <w:ilvl w:val="0"/>
+                <w:numId w:val="32"/>
+              </w:numPr>
+              <w:rPr>
+                <w:sz w:val="24"/>
+              </w:rPr>
+            </w:pPr>
+            <w:r>
+              <w:rPr>
+                <w:sz w:val="24"/>
+              </w:rPr>
+              <w:t>Prompt to choose services.</w:t>
+            </w:r>
+          </w:p>
+          <w:p>
+            <w:pPr>
+              <w:pStyle w:val="bp"/>
+              <w:numPr>
+                <w:ilvl w:val="0"/>
+                <w:numId w:val="32"/>
+              </w:numPr>
+              <w:rPr>
+                <w:sz w:val="24"/>
+              </w:rPr>
+            </w:pPr>
+            <w:r>
+              <w:rPr>
+                <w:sz w:val="24"/>
+              </w:rPr>
+              <w:t>Prompt to enter the cost.</w:t>
+            </w:r>
           </w:p>
         </w:tc>
         <w:tc>
@@ -1235,6 +1290,9 @@
               <w:spacing w:before="80" w:after="80"/>
               <w:jc w:val="center"/>
             </w:pPr>
+            <w:r>
+              <w:t>YES</w:t>
+            </w:r>
           </w:p>
         </w:tc>
         <w:tc>
@@ -1246,6 +1304,9 @@
               <w:pStyle w:val="RowHeadings"/>
               <w:spacing w:before="80" w:after="80"/>
             </w:pPr>
+            <w:r>
+              <w:t>NO</w:t>
+            </w:r>
           </w:p>
         </w:tc>
       </w:tr>
@@ -1288,6 +1349,12 @@
                 <w:sz w:val="24"/>
               </w:rPr>
             </w:pPr>
+            <w:r>
+              <w:rPr>
+                <w:sz w:val="24"/>
+              </w:rPr>
+              <w:t>Check out.</w:t>
+            </w:r>
           </w:p>
         </w:tc>
         <w:tc>
@@ -1297,10 +1364,56 @@
           <w:p>
             <w:pPr>
               <w:pStyle w:val="bp"/>
-              <w:rPr>
-                <w:sz w:val="24"/>
-              </w:rPr>
-            </w:pPr>
+              <w:numPr>
+                <w:ilvl w:val="0"/>
+                <w:numId w:val="32"/>
+              </w:numPr>
+              <w:rPr>
+                <w:sz w:val="24"/>
+              </w:rPr>
+            </w:pPr>
+            <w:r>
+              <w:rPr>
+                <w:sz w:val="24"/>
+              </w:rPr>
+              <w:t xml:space="preserve">Prompt to enter the room </w:t>
+            </w:r>
+            <w:r>
+              <w:rPr>
+                <w:sz w:val="24"/>
+              </w:rPr>
+              <w:t>number d</w:t>
+            </w:r>
+            <w:r>
+              <w:rPr>
+                <w:sz w:val="24"/>
+              </w:rPr>
+              <w:t>isplay the room details</w:t>
+            </w:r>
+            <w:r>
+              <w:rPr>
+                <w:sz w:val="24"/>
+              </w:rPr>
+              <w:t>.</w:t>
+            </w:r>
+          </w:p>
+          <w:p>
+            <w:pPr>
+              <w:pStyle w:val="bp"/>
+              <w:numPr>
+                <w:ilvl w:val="0"/>
+                <w:numId w:val="32"/>
+              </w:numPr>
+              <w:rPr>
+                <w:sz w:val="24"/>
+              </w:rPr>
+            </w:pPr>
+            <w:r>
+              <w:rPr>
+                <w:sz w:val="24"/>
+              </w:rPr>
+              <w:t>Display the total bill including extra services charges cost.</w:t>
+            </w:r>
           </w:p>
         </w:tc>
         <w:tc>
@@ -1314,6 +1427,22 @@
               <w:jc w:val="center"/>
             </w:pPr>
           </w:p>
+          <w:p>
+            <w:pPr>
+              <w:pStyle w:val="RowHeadings"/>
+              <w:spacing w:before="80" w:after="80"/>
+              <w:jc w:val="center"/>
+              <w:rPr>
+                <w:color w:val="FF0000"/>
+              </w:rPr>
+            </w:pPr>
+            <w:r>
+              <w:rPr>
+                <w:color w:val="FF0000"/>
+              </w:rPr>
+              <w:t>NO</w:t>
+            </w:r>
+          </w:p>
         </w:tc>
         <w:tc>
           <w:tcPr>
@@ -1324,6 +1453,21 @@
               <w:pStyle w:val="RowHeadings"/>
               <w:spacing w:before="80" w:after="80"/>
             </w:pPr>
+          </w:p>
+          <w:p>
+            <w:pPr>
+              <w:pStyle w:val="RowHeadings"/>
+              <w:spacing w:before="80" w:after="80"/>
+              <w:rPr>
+                <w:color w:val="FF0000"/>
+              </w:rPr>
+            </w:pPr>
+            <w:r>
+              <w:rPr>
+                <w:color w:val="FF0000"/>
+              </w:rPr>
+              <w:t>YES</w:t>
+            </w:r>
           </w:p>
         </w:tc>
       </w:tr>

</xml_diff>

<commit_message>
Update Hotel Booking System UAT document By Gurpreet Gill
</commit_message>
<xml_diff>
--- a/src/hotel/test/Hotel Booking System Use Case User Acceptance Test and Test Scripts.docx
+++ b/src/hotel/test/Hotel Booking System Use Case User Acceptance Test and Test Scripts.docx
@@ -632,6 +632,10 @@
           <w:p>
             <w:pPr>
               <w:pStyle w:val="bp"/>
+              <w:numPr>
+                <w:ilvl w:val="0"/>
+                <w:numId w:val="32"/>
+              </w:numPr>
               <w:rPr>
                 <w:b/>
                 <w:bCs/>
@@ -673,16 +677,40 @@
                 <w:color w:val="FF0000"/>
                 <w:sz w:val="24"/>
               </w:rPr>
-              <w:t>ed in the final bill</w:t>
-            </w:r>
-            <w:r>
+              <w:t>ed on check out.</w:t>
+            </w:r>
+          </w:p>
+          <w:p>
+            <w:pPr>
+              <w:pStyle w:val="bp"/>
+              <w:numPr>
+                <w:ilvl w:val="0"/>
+                <w:numId w:val="32"/>
+              </w:numPr>
               <w:rPr>
                 <w:b/>
                 <w:bCs/>
                 <w:color w:val="FF0000"/>
                 <w:sz w:val="24"/>
               </w:rPr>
-              <w:t xml:space="preserve"> and it is possible to add extra services after checked out.</w:t>
+            </w:pPr>
+            <w:r>
+              <w:rPr>
+                <w:b/>
+                <w:bCs/>
+                <w:color w:val="FF0000"/>
+                <w:sz w:val="24"/>
+              </w:rPr>
+              <w:t>I</w:t>
+            </w:r>
+            <w:r>
+              <w:rPr>
+                <w:b/>
+                <w:bCs/>
+                <w:color w:val="FF0000"/>
+                <w:sz w:val="24"/>
+              </w:rPr>
+              <w:t>t is possible to add extra services after checked out.</w:t>
             </w:r>
           </w:p>
         </w:tc>
@@ -1471,528 +1499,115 @@
           </w:p>
         </w:tc>
       </w:tr>
-    </w:tbl>
-    <w:p>
-      <w:pPr>
-        <w:pStyle w:val="bp"/>
-        <w:spacing w:before="0" w:after="0"/>
-      </w:pPr>
-    </w:p>
-    <w:p>
-      <w:pPr>
-        <w:pStyle w:val="bp"/>
-        <w:spacing w:before="0" w:after="0"/>
-      </w:pPr>
-    </w:p>
-    <w:tbl>
-      <w:tblPr>
-        <w:tblStyle w:val="TableGrid"/>
-        <w:tblW w:w="0" w:type="auto"/>
-        <w:tblLook w:val="01E0"/>
-      </w:tblPr>
-      <w:tblGrid>
-        <w:gridCol w:w="2448"/>
-        <w:gridCol w:w="1944"/>
-        <w:gridCol w:w="2196"/>
-        <w:gridCol w:w="2196"/>
-        <w:gridCol w:w="2196"/>
-        <w:gridCol w:w="2196"/>
-      </w:tblGrid>
       <w:tr>
+        <w:trPr>
+          <w:cantSplit/>
+          <w:trHeight w:val="80"/>
+        </w:trPr>
         <w:tc>
           <w:tcPr>
-            <w:tcW w:w="13176" w:type="dxa"/>
-            <w:gridSpan w:val="6"/>
+            <w:tcW w:w="558" w:type="dxa"/>
             <w:tcBorders>
-              <w:top w:val="single" w:sz="4" w:space="0" w:color="auto"/>
-              <w:left w:val="single" w:sz="4" w:space="0" w:color="auto"/>
-              <w:bottom w:val="single" w:sz="4" w:space="0" w:color="auto"/>
               <w:right w:val="single" w:sz="4" w:space="0" w:color="auto"/>
             </w:tcBorders>
-            <w:shd w:val="clear" w:color="auto" w:fill="E6E6E6"/>
           </w:tcPr>
           <w:p>
             <w:pPr>
-              <w:pStyle w:val="bp"/>
-              <w:spacing w:before="0" w:after="0"/>
-              <w:jc w:val="center"/>
-              <w:rPr>
-                <w:b/>
-              </w:rPr>
-            </w:pPr>
-            <w:r>
-              <w:rPr>
-                <w:b/>
-              </w:rPr>
-              <w:t>Test Data Table</w:t>
-            </w:r>
-          </w:p>
-        </w:tc>
-      </w:tr>
-      <w:tr>
-        <w:tc>
-          <w:tcPr>
-            <w:tcW w:w="2448" w:type="dxa"/>
-            <w:tcBorders>
-              <w:top w:val="single" w:sz="4" w:space="0" w:color="auto"/>
-              <w:left w:val="single" w:sz="4" w:space="0" w:color="auto"/>
-              <w:bottom w:val="single" w:sz="4" w:space="0" w:color="auto"/>
-              <w:right w:val="single" w:sz="4" w:space="0" w:color="auto"/>
-            </w:tcBorders>
-            <w:shd w:val="clear" w:color="auto" w:fill="E6E6E6"/>
-          </w:tcPr>
-          <w:p>
-            <w:pPr>
-              <w:pStyle w:val="bp"/>
-              <w:spacing w:before="0" w:after="0"/>
-              <w:rPr>
-                <w:b/>
-                <w:color w:val="0000FF"/>
+              <w:pStyle w:val="proc"/>
+              <w:rPr>
+                <w:sz w:val="24"/>
               </w:rPr>
             </w:pPr>
           </w:p>
         </w:tc>
         <w:tc>
           <w:tcPr>
-            <w:tcW w:w="1944" w:type="dxa"/>
+            <w:tcW w:w="5596" w:type="dxa"/>
             <w:tcBorders>
-              <w:top w:val="single" w:sz="4" w:space="0" w:color="auto"/>
               <w:left w:val="single" w:sz="4" w:space="0" w:color="auto"/>
-              <w:bottom w:val="single" w:sz="4" w:space="0" w:color="auto"/>
-              <w:right w:val="single" w:sz="4" w:space="0" w:color="auto"/>
             </w:tcBorders>
-            <w:shd w:val="clear" w:color="auto" w:fill="E6E6E6"/>
+          </w:tcPr>
+          <w:p>
+            <w:pPr>
+              <w:pStyle w:val="proc"/>
+              <w:numPr>
+                <w:ilvl w:val="0"/>
+                <w:numId w:val="0"/>
+              </w:numPr>
+              <w:rPr>
+                <w:sz w:val="24"/>
+              </w:rPr>
+            </w:pPr>
+            <w:r>
+              <w:rPr>
+                <w:sz w:val="24"/>
+              </w:rPr>
+              <w:t>Try to add other service after checked out.</w:t>
+            </w:r>
+          </w:p>
+        </w:tc>
+        <w:tc>
+          <w:tcPr>
+            <w:tcW w:w="5596" w:type="dxa"/>
           </w:tcPr>
           <w:p>
             <w:pPr>
               <w:pStyle w:val="bp"/>
-              <w:spacing w:before="0" w:after="0"/>
-              <w:jc w:val="center"/>
-              <w:rPr>
-                <w:b/>
+              <w:numPr>
+                <w:ilvl w:val="0"/>
+                <w:numId w:val="32"/>
+              </w:numPr>
+              <w:rPr>
+                <w:sz w:val="24"/>
               </w:rPr>
             </w:pPr>
             <w:r>
               <w:rPr>
-                <w:b/>
-              </w:rPr>
-              <w:t>1</w:t>
+                <w:sz w:val="24"/>
+              </w:rPr>
+              <w:t>Prompt no booking present.</w:t>
             </w:r>
           </w:p>
         </w:tc>
         <w:tc>
           <w:tcPr>
-            <w:tcW w:w="2196" w:type="dxa"/>
-            <w:tcBorders>
-              <w:top w:val="single" w:sz="4" w:space="0" w:color="auto"/>
-              <w:left w:val="single" w:sz="4" w:space="0" w:color="auto"/>
-              <w:bottom w:val="single" w:sz="4" w:space="0" w:color="auto"/>
-              <w:right w:val="single" w:sz="4" w:space="0" w:color="auto"/>
-            </w:tcBorders>
-            <w:shd w:val="clear" w:color="auto" w:fill="E6E6E6"/>
+            <w:tcW w:w="714" w:type="dxa"/>
           </w:tcPr>
           <w:p>
             <w:pPr>
-              <w:pStyle w:val="bp"/>
-              <w:spacing w:before="0" w:after="0"/>
+              <w:pStyle w:val="RowHeadings"/>
+              <w:spacing w:before="80" w:after="80"/>
               <w:jc w:val="center"/>
               <w:rPr>
-                <w:b/>
+                <w:color w:val="FF0000"/>
               </w:rPr>
             </w:pPr>
             <w:r>
               <w:rPr>
-                <w:b/>
-              </w:rPr>
-              <w:t>2</w:t>
+                <w:color w:val="FF0000"/>
+              </w:rPr>
+              <w:t>NO</w:t>
             </w:r>
           </w:p>
         </w:tc>
         <w:tc>
           <w:tcPr>
-            <w:tcW w:w="2196" w:type="dxa"/>
-            <w:tcBorders>
-              <w:top w:val="single" w:sz="4" w:space="0" w:color="auto"/>
-              <w:left w:val="single" w:sz="4" w:space="0" w:color="auto"/>
-              <w:bottom w:val="single" w:sz="4" w:space="0" w:color="auto"/>
-              <w:right w:val="single" w:sz="4" w:space="0" w:color="auto"/>
-            </w:tcBorders>
-            <w:shd w:val="clear" w:color="auto" w:fill="E6E6E6"/>
+            <w:tcW w:w="714" w:type="dxa"/>
           </w:tcPr>
           <w:p>
             <w:pPr>
-              <w:pStyle w:val="bp"/>
-              <w:spacing w:before="0" w:after="0"/>
-              <w:jc w:val="center"/>
-              <w:rPr>
-                <w:b/>
+              <w:pStyle w:val="RowHeadings"/>
+              <w:spacing w:before="80" w:after="80"/>
+              <w:rPr>
+                <w:color w:val="FF0000"/>
               </w:rPr>
             </w:pPr>
             <w:r>
               <w:rPr>
-                <w:b/>
-              </w:rPr>
-              <w:t>3</w:t>
-            </w:r>
-          </w:p>
-        </w:tc>
-        <w:tc>
-          <w:tcPr>
-            <w:tcW w:w="2196" w:type="dxa"/>
-            <w:tcBorders>
-              <w:top w:val="single" w:sz="4" w:space="0" w:color="auto"/>
-              <w:left w:val="single" w:sz="4" w:space="0" w:color="auto"/>
-              <w:bottom w:val="single" w:sz="4" w:space="0" w:color="auto"/>
-              <w:right w:val="single" w:sz="4" w:space="0" w:color="auto"/>
-            </w:tcBorders>
-            <w:shd w:val="clear" w:color="auto" w:fill="E6E6E6"/>
-          </w:tcPr>
-          <w:p>
-            <w:pPr>
-              <w:pStyle w:val="bp"/>
-              <w:spacing w:before="0" w:after="0"/>
-              <w:jc w:val="center"/>
-              <w:rPr>
-                <w:b/>
-              </w:rPr>
-            </w:pPr>
-            <w:r>
-              <w:rPr>
-                <w:b/>
-              </w:rPr>
-              <w:t>4</w:t>
-            </w:r>
-          </w:p>
-        </w:tc>
-        <w:tc>
-          <w:tcPr>
-            <w:tcW w:w="2196" w:type="dxa"/>
-            <w:tcBorders>
-              <w:top w:val="single" w:sz="4" w:space="0" w:color="auto"/>
-              <w:left w:val="single" w:sz="4" w:space="0" w:color="auto"/>
-              <w:bottom w:val="single" w:sz="4" w:space="0" w:color="auto"/>
-              <w:right w:val="single" w:sz="4" w:space="0" w:color="auto"/>
-            </w:tcBorders>
-            <w:shd w:val="clear" w:color="auto" w:fill="E6E6E6"/>
-          </w:tcPr>
-          <w:p>
-            <w:pPr>
-              <w:pStyle w:val="bp"/>
-              <w:spacing w:before="0" w:after="0"/>
-              <w:jc w:val="center"/>
-              <w:rPr>
-                <w:b/>
-              </w:rPr>
-            </w:pPr>
-            <w:r>
-              <w:rPr>
-                <w:b/>
-              </w:rPr>
-              <w:t>5</w:t>
-            </w:r>
-          </w:p>
-        </w:tc>
-      </w:tr>
-      <w:tr>
-        <w:tc>
-          <w:tcPr>
-            <w:tcW w:w="2448" w:type="dxa"/>
-            <w:tcBorders>
-              <w:top w:val="single" w:sz="4" w:space="0" w:color="auto"/>
-            </w:tcBorders>
-            <w:shd w:val="clear" w:color="auto" w:fill="E0E0E0"/>
-          </w:tcPr>
-          <w:p>
-            <w:pPr>
-              <w:pStyle w:val="bp"/>
-              <w:spacing w:before="0" w:after="0"/>
-              <w:rPr>
-                <w:color w:val="0000FF"/>
-              </w:rPr>
-            </w:pPr>
-            <w:r>
-              <w:rPr>
-                <w:color w:val="0000FF"/>
-              </w:rPr>
-              <w:t>[Data field 1]</w:t>
-            </w:r>
-          </w:p>
-        </w:tc>
-        <w:tc>
-          <w:tcPr>
-            <w:tcW w:w="1944" w:type="dxa"/>
-            <w:tcBorders>
-              <w:top w:val="single" w:sz="4" w:space="0" w:color="auto"/>
-            </w:tcBorders>
-          </w:tcPr>
-          <w:p>
-            <w:pPr>
-              <w:pStyle w:val="bp"/>
-              <w:spacing w:before="0" w:after="0"/>
-              <w:rPr>
-                <w:color w:val="0000FF"/>
-              </w:rPr>
-            </w:pPr>
-            <w:r>
-              <w:rPr>
-                <w:color w:val="0000FF"/>
-              </w:rPr>
-              <w:t>[</w:t>
-            </w:r>
-            <w:r>
-              <w:rPr>
-                <w:color w:val="0000FF"/>
-              </w:rPr>
-              <w:t xml:space="preserve">data set 1 </w:t>
-            </w:r>
-            <w:r>
-              <w:rPr>
-                <w:color w:val="0000FF"/>
-              </w:rPr>
-              <w:t>input value</w:t>
-            </w:r>
-            <w:r>
-              <w:rPr>
-                <w:color w:val="0000FF"/>
-              </w:rPr>
-              <w:t xml:space="preserve"> for field 1</w:t>
-            </w:r>
-            <w:r>
-              <w:rPr>
-                <w:color w:val="0000FF"/>
-              </w:rPr>
-              <w:t>]</w:t>
-            </w:r>
-          </w:p>
-        </w:tc>
-        <w:tc>
-          <w:tcPr>
-            <w:tcW w:w="2196" w:type="dxa"/>
-            <w:tcBorders>
-              <w:top w:val="single" w:sz="4" w:space="0" w:color="auto"/>
-            </w:tcBorders>
-          </w:tcPr>
-          <w:p>
-            <w:pPr>
-              <w:pStyle w:val="bp"/>
-              <w:spacing w:before="0" w:after="0"/>
-            </w:pPr>
-          </w:p>
-        </w:tc>
-        <w:tc>
-          <w:tcPr>
-            <w:tcW w:w="2196" w:type="dxa"/>
-            <w:tcBorders>
-              <w:top w:val="single" w:sz="4" w:space="0" w:color="auto"/>
-            </w:tcBorders>
-          </w:tcPr>
-          <w:p>
-            <w:pPr>
-              <w:pStyle w:val="bp"/>
-              <w:spacing w:before="0" w:after="0"/>
-            </w:pPr>
-          </w:p>
-        </w:tc>
-        <w:tc>
-          <w:tcPr>
-            <w:tcW w:w="2196" w:type="dxa"/>
-            <w:tcBorders>
-              <w:top w:val="single" w:sz="4" w:space="0" w:color="auto"/>
-            </w:tcBorders>
-          </w:tcPr>
-          <w:p>
-            <w:pPr>
-              <w:pStyle w:val="bp"/>
-              <w:spacing w:before="0" w:after="0"/>
-            </w:pPr>
-          </w:p>
-        </w:tc>
-        <w:tc>
-          <w:tcPr>
-            <w:tcW w:w="2196" w:type="dxa"/>
-            <w:tcBorders>
-              <w:top w:val="single" w:sz="4" w:space="0" w:color="auto"/>
-            </w:tcBorders>
-          </w:tcPr>
-          <w:p>
-            <w:pPr>
-              <w:pStyle w:val="bp"/>
-              <w:spacing w:before="0" w:after="0"/>
-            </w:pPr>
-          </w:p>
-        </w:tc>
-      </w:tr>
-      <w:tr>
-        <w:tc>
-          <w:tcPr>
-            <w:tcW w:w="2448" w:type="dxa"/>
-            <w:shd w:val="clear" w:color="auto" w:fill="E0E0E0"/>
-          </w:tcPr>
-          <w:p>
-            <w:pPr>
-              <w:pStyle w:val="bp"/>
-              <w:spacing w:before="0" w:after="0"/>
-              <w:rPr>
-                <w:color w:val="0000FF"/>
-              </w:rPr>
-            </w:pPr>
-            <w:r>
-              <w:rPr>
-                <w:color w:val="0000FF"/>
-              </w:rPr>
-              <w:t>[Data field 2]</w:t>
-            </w:r>
-          </w:p>
-        </w:tc>
-        <w:tc>
-          <w:tcPr>
-            <w:tcW w:w="1944" w:type="dxa"/>
-          </w:tcPr>
-          <w:p>
-            <w:pPr>
-              <w:pStyle w:val="bp"/>
-              <w:spacing w:before="0" w:after="0"/>
-              <w:rPr>
-                <w:color w:val="0000FF"/>
-              </w:rPr>
-            </w:pPr>
-            <w:r>
-              <w:rPr>
-                <w:color w:val="0000FF"/>
-              </w:rPr>
-              <w:t>[data set 1 input value for field 2]</w:t>
-            </w:r>
-          </w:p>
-        </w:tc>
-        <w:tc>
-          <w:tcPr>
-            <w:tcW w:w="2196" w:type="dxa"/>
-          </w:tcPr>
-          <w:p>
-            <w:pPr>
-              <w:pStyle w:val="bp"/>
-              <w:spacing w:before="0" w:after="0"/>
-            </w:pPr>
-          </w:p>
-        </w:tc>
-        <w:tc>
-          <w:tcPr>
-            <w:tcW w:w="2196" w:type="dxa"/>
-          </w:tcPr>
-          <w:p>
-            <w:pPr>
-              <w:pStyle w:val="bp"/>
-              <w:spacing w:before="0" w:after="0"/>
-            </w:pPr>
-          </w:p>
-        </w:tc>
-        <w:tc>
-          <w:tcPr>
-            <w:tcW w:w="2196" w:type="dxa"/>
-          </w:tcPr>
-          <w:p>
-            <w:pPr>
-              <w:pStyle w:val="bp"/>
-              <w:spacing w:before="0" w:after="0"/>
-            </w:pPr>
-          </w:p>
-        </w:tc>
-        <w:tc>
-          <w:tcPr>
-            <w:tcW w:w="2196" w:type="dxa"/>
-          </w:tcPr>
-          <w:p>
-            <w:pPr>
-              <w:pStyle w:val="bp"/>
-              <w:spacing w:before="0" w:after="0"/>
-            </w:pPr>
-          </w:p>
-        </w:tc>
-      </w:tr>
-      <w:tr>
-        <w:tc>
-          <w:tcPr>
-            <w:tcW w:w="2448" w:type="dxa"/>
-            <w:shd w:val="clear" w:color="auto" w:fill="E0E0E0"/>
-          </w:tcPr>
-          <w:p>
-            <w:pPr>
-              <w:pStyle w:val="bp"/>
-              <w:spacing w:before="0" w:after="0"/>
-              <w:rPr>
-                <w:color w:val="0000FF"/>
-              </w:rPr>
-            </w:pPr>
-            <w:r>
-              <w:rPr>
-                <w:color w:val="0000FF"/>
-              </w:rPr>
-              <w:t>[Data field 3]</w:t>
-            </w:r>
-          </w:p>
-        </w:tc>
-        <w:tc>
-          <w:tcPr>
-            <w:tcW w:w="1944" w:type="dxa"/>
-          </w:tcPr>
-          <w:p>
-            <w:pPr>
-              <w:pStyle w:val="bp"/>
-              <w:spacing w:before="0" w:after="0"/>
-              <w:rPr>
-                <w:color w:val="0000FF"/>
-              </w:rPr>
-            </w:pPr>
-            <w:r>
-              <w:rPr>
-                <w:color w:val="0000FF"/>
-              </w:rPr>
-              <w:t>[data set 1 input value for field 3]</w:t>
-            </w:r>
-          </w:p>
-        </w:tc>
-        <w:tc>
-          <w:tcPr>
-            <w:tcW w:w="2196" w:type="dxa"/>
-          </w:tcPr>
-          <w:p>
-            <w:pPr>
-              <w:pStyle w:val="bp"/>
-              <w:spacing w:before="0" w:after="0"/>
-            </w:pPr>
-          </w:p>
-        </w:tc>
-        <w:tc>
-          <w:tcPr>
-            <w:tcW w:w="2196" w:type="dxa"/>
-          </w:tcPr>
-          <w:p>
-            <w:pPr>
-              <w:pStyle w:val="bp"/>
-              <w:spacing w:before="0" w:after="0"/>
-            </w:pPr>
-          </w:p>
-        </w:tc>
-        <w:tc>
-          <w:tcPr>
-            <w:tcW w:w="2196" w:type="dxa"/>
-          </w:tcPr>
-          <w:p>
-            <w:pPr>
-              <w:pStyle w:val="bp"/>
-              <w:spacing w:before="0" w:after="0"/>
-            </w:pPr>
-          </w:p>
-        </w:tc>
-        <w:tc>
-          <w:tcPr>
-            <w:tcW w:w="2196" w:type="dxa"/>
-          </w:tcPr>
-          <w:p>
-            <w:pPr>
-              <w:pStyle w:val="bp"/>
-              <w:spacing w:before="0" w:after="0"/>
-            </w:pPr>
+                <w:color w:val="FF0000"/>
+              </w:rPr>
+              <w:t>YES</w:t>
+            </w:r>
           </w:p>
         </w:tc>
       </w:tr>
@@ -2109,7 +1724,7 @@
         <w:rStyle w:val="PageNumber"/>
         <w:noProof/>
       </w:rPr>
-      <w:t>2</w:t>
+      <w:t>1</w:t>
     </w:r>
     <w:r>
       <w:rPr>

</xml_diff>